<commit_message>
added compile script and modified report
</commit_message>
<xml_diff>
--- a/Implementation Report.docx
+++ b/Implementation Report.docx
@@ -2,7 +2,6 @@
 <file path=word/document.xml><?xml version="1.0" encoding="utf-8"?>
 <w:document xmlns:wpc="http://schemas.microsoft.com/office/word/2010/wordprocessingCanvas" xmlns:mo="http://schemas.microsoft.com/office/mac/office/2008/main" xmlns:mc="http://schemas.openxmlformats.org/markup-compatibility/2006" xmlns:mv="urn:schemas-microsoft-com:mac:vml" xmlns:o="urn:schemas-microsoft-com:office:office" xmlns:r="http://schemas.openxmlformats.org/officeDocument/2006/relationships" xmlns:m="http://schemas.openxmlformats.org/officeDocument/2006/math" xmlns:v="urn:schemas-microsoft-com:vml" xmlns:wp14="http://schemas.microsoft.com/office/word/2010/wordprocessingDrawing" xmlns:wp="http://schemas.openxmlformats.org/drawingml/2006/wordprocessingDrawing" xmlns:w10="urn:schemas-microsoft-com:office:word" xmlns:w="http://schemas.openxmlformats.org/wordprocessingml/2006/main" xmlns:w14="http://schemas.microsoft.com/office/word/2010/wordml" xmlns:wpg="http://schemas.microsoft.com/office/word/2010/wordprocessingGroup" xmlns:wpi="http://schemas.microsoft.com/office/word/2010/wordprocessingInk" xmlns:wne="http://schemas.microsoft.com/office/word/2006/wordml" xmlns:wps="http://schemas.microsoft.com/office/word/2010/wordprocessingShape" mc:Ignorable="w14 wp14">
   <w:body>
-    <w:bookmarkStart w:id="0" w:name="_GoBack" w:displacedByCustomXml="next"/>
     <w:sdt>
       <w:sdtPr>
         <w:rPr>
@@ -42,6 +41,7 @@
             <w:dataBinding w:prefixMappings="xmlns:ns0='http://purl.org/dc/elements/1.1/' xmlns:ns1='http://schemas.openxmlformats.org/package/2006/metadata/core-properties' " w:xpath="/ns1:coreProperties[1]/ns0:title[1]" w:storeItemID="{6C3C8BC8-F283-45AE-878A-BAB7291924A1}"/>
             <w:text/>
           </w:sdtPr>
+          <w:sdtEndPr/>
           <w:sdtContent>
             <w:p>
               <w:pPr>
@@ -65,7 +65,6 @@
             </w:p>
           </w:sdtContent>
         </w:sdt>
-        <w:bookmarkEnd w:id="0" w:displacedByCustomXml="next"/>
         <w:sdt>
           <w:sdtPr>
             <w:rPr>
@@ -83,6 +82,7 @@
             </w:placeholder>
             <w:text/>
           </w:sdtPr>
+          <w:sdtEndPr/>
           <w:sdtContent>
             <w:p>
               <w:pPr>
@@ -189,6 +189,7 @@
               <w:dataBinding w:prefixMappings="xmlns:ns0='http://purl.org/dc/elements/1.1/' xmlns:ns1='http://schemas.openxmlformats.org/package/2006/metadata/core-properties' " w:xpath="/ns1:coreProperties[1]/ns0:creator[1]" w:storeItemID="{6C3C8BC8-F283-45AE-878A-BAB7291924A1}"/>
               <w:text/>
             </w:sdtPr>
+            <w:sdtEndPr/>
             <w:sdtContent>
               <w:r>
                 <w:rPr>
@@ -403,7 +404,7 @@
     </w:p>
     <w:sdt>
       <w:sdtPr>
-        <w:id w:val="-1411760621"/>
+        <w:id w:val="2012568757"/>
         <w:docPartObj>
           <w:docPartGallery w:val="Table of Contents"/>
           <w:docPartUnique/>
@@ -479,7 +480,7 @@
             <w:rPr>
               <w:noProof/>
             </w:rPr>
-            <w:instrText xml:space="preserve"> PAGEREF _Toc196303916 \h </w:instrText>
+            <w:instrText xml:space="preserve"> PAGEREF _Toc196402199 \h </w:instrText>
           </w:r>
           <w:r>
             <w:rPr>
@@ -541,7 +542,7 @@
             <w:rPr>
               <w:noProof/>
             </w:rPr>
-            <w:instrText xml:space="preserve"> PAGEREF _Toc196303917 \h </w:instrText>
+            <w:instrText xml:space="preserve"> PAGEREF _Toc196402200 \h </w:instrText>
           </w:r>
           <w:r>
             <w:rPr>
@@ -603,7 +604,7 @@
             <w:rPr>
               <w:noProof/>
             </w:rPr>
-            <w:instrText xml:space="preserve"> PAGEREF _Toc196303918 \h </w:instrText>
+            <w:instrText xml:space="preserve"> PAGEREF _Toc196402201 \h </w:instrText>
           </w:r>
           <w:r>
             <w:rPr>
@@ -665,7 +666,7 @@
             <w:rPr>
               <w:noProof/>
             </w:rPr>
-            <w:instrText xml:space="preserve"> PAGEREF _Toc196303919 \h </w:instrText>
+            <w:instrText xml:space="preserve"> PAGEREF _Toc196402202 \h </w:instrText>
           </w:r>
           <w:r>
             <w:rPr>
@@ -727,7 +728,7 @@
             <w:rPr>
               <w:noProof/>
             </w:rPr>
-            <w:instrText xml:space="preserve"> PAGEREF _Toc196303920 \h </w:instrText>
+            <w:instrText xml:space="preserve"> PAGEREF _Toc196402203 \h </w:instrText>
           </w:r>
           <w:r>
             <w:rPr>
@@ -789,7 +790,7 @@
             <w:rPr>
               <w:noProof/>
             </w:rPr>
-            <w:instrText xml:space="preserve"> PAGEREF _Toc196303921 \h </w:instrText>
+            <w:instrText xml:space="preserve"> PAGEREF _Toc196402204 \h </w:instrText>
           </w:r>
           <w:r>
             <w:rPr>
@@ -851,7 +852,7 @@
             <w:rPr>
               <w:noProof/>
             </w:rPr>
-            <w:instrText xml:space="preserve"> PAGEREF _Toc196303922 \h </w:instrText>
+            <w:instrText xml:space="preserve"> PAGEREF _Toc196402205 \h </w:instrText>
           </w:r>
           <w:r>
             <w:rPr>
@@ -914,7 +915,7 @@
             <w:rPr>
               <w:noProof/>
             </w:rPr>
-            <w:instrText xml:space="preserve"> PAGEREF _Toc196303923 \h </w:instrText>
+            <w:instrText xml:space="preserve"> PAGEREF _Toc196402206 \h </w:instrText>
           </w:r>
           <w:r>
             <w:rPr>
@@ -977,7 +978,7 @@
             <w:rPr>
               <w:noProof/>
             </w:rPr>
-            <w:instrText xml:space="preserve"> PAGEREF _Toc196303924 \h </w:instrText>
+            <w:instrText xml:space="preserve"> PAGEREF _Toc196402207 \h </w:instrText>
           </w:r>
           <w:r>
             <w:rPr>
@@ -1040,7 +1041,69 @@
             <w:rPr>
               <w:noProof/>
             </w:rPr>
-            <w:instrText xml:space="preserve"> PAGEREF _Toc196303925 \h </w:instrText>
+            <w:instrText xml:space="preserve"> PAGEREF _Toc196402208 \h </w:instrText>
+          </w:r>
+          <w:r>
+            <w:rPr>
+              <w:noProof/>
+            </w:rPr>
+          </w:r>
+          <w:r>
+            <w:rPr>
+              <w:noProof/>
+            </w:rPr>
+            <w:fldChar w:fldCharType="separate"/>
+          </w:r>
+          <w:r>
+            <w:rPr>
+              <w:noProof/>
+            </w:rPr>
+            <w:t>6</w:t>
+          </w:r>
+          <w:r>
+            <w:rPr>
+              <w:noProof/>
+            </w:rPr>
+            <w:fldChar w:fldCharType="end"/>
+          </w:r>
+        </w:p>
+        <w:p>
+          <w:pPr>
+            <w:pStyle w:val="TOC1"/>
+            <w:tabs>
+              <w:tab w:val="right" w:leader="dot" w:pos="8290"/>
+            </w:tabs>
+            <w:rPr>
+              <w:rFonts w:asciiTheme="minorHAnsi" w:hAnsiTheme="minorHAnsi"/>
+              <w:b w:val="0"/>
+              <w:noProof/>
+              <w:color w:val="auto"/>
+              <w:lang w:eastAsia="ja-JP"/>
+            </w:rPr>
+          </w:pPr>
+          <w:r>
+            <w:rPr>
+              <w:noProof/>
+            </w:rPr>
+            <w:t>Compile Instructions</w:t>
+          </w:r>
+          <w:r>
+            <w:rPr>
+              <w:noProof/>
+            </w:rPr>
+            <w:tab/>
+          </w:r>
+          <w:r>
+            <w:rPr>
+              <w:noProof/>
+            </w:rPr>
+            <w:fldChar w:fldCharType="begin"/>
+          </w:r>
+          <w:r>
+            <w:rPr>
+              <w:noProof/>
+            </w:rPr>
+            <w:instrText xml:space="preserve"> PAGEREF _Toc196402209 \h </w:instrText>
           </w:r>
           <w:r>
             <w:rPr>
@@ -1081,9 +1144,6 @@
     <w:p>
       <w:pPr>
         <w:pStyle w:val="TOCHeading"/>
-        <w:rPr>
-          <w:rFonts w:hint="eastAsia"/>
-        </w:rPr>
         <w:sectPr>
           <w:pgSz w:w="11900" w:h="16840"/>
           <w:pgMar w:top="1440" w:right="1800" w:bottom="1440" w:left="1800" w:header="708" w:footer="708" w:gutter="0"/>
@@ -1092,6 +1152,8 @@
           <w:docGrid w:linePitch="360"/>
         </w:sectPr>
       </w:pPr>
+      <w:bookmarkStart w:id="0" w:name="_GoBack"/>
+      <w:bookmarkEnd w:id="0"/>
     </w:p>
     <w:p>
       <w:pPr>
@@ -1101,11 +1163,12 @@
         </w:rPr>
       </w:pPr>
       <w:bookmarkStart w:id="1" w:name="_Toc196303084"/>
-      <w:bookmarkStart w:id="2" w:name="_Toc196303916"/>
-      <w:r>
-        <w:rPr>
-          <w:lang w:eastAsia="zh-CN"/>
-        </w:rPr>
+      <w:bookmarkStart w:id="2" w:name="_Toc196402199"/>
+      <w:r>
+        <w:rPr>
+          <w:lang w:eastAsia="zh-CN"/>
+        </w:rPr>
+        <w:lastRenderedPageBreak/>
         <w:t>A</w:t>
       </w:r>
       <w:r>
@@ -1125,7 +1188,7 @@
         </w:rPr>
       </w:pPr>
       <w:bookmarkStart w:id="3" w:name="_Toc196303085"/>
-      <w:bookmarkStart w:id="4" w:name="_Toc196303917"/>
+      <w:bookmarkStart w:id="4" w:name="_Toc196402200"/>
       <w:r>
         <w:rPr>
           <w:lang w:eastAsia="zh-CN"/>
@@ -1231,7 +1294,7 @@
         </w:rPr>
       </w:pPr>
       <w:bookmarkStart w:id="5" w:name="_Toc196303086"/>
-      <w:bookmarkStart w:id="6" w:name="_Toc196303918"/>
+      <w:bookmarkStart w:id="6" w:name="_Toc196402201"/>
       <w:r>
         <w:rPr>
           <w:lang w:eastAsia="zh-CN"/>
@@ -1297,7 +1360,11 @@
         </w:numPr>
       </w:pPr>
       <w:r>
-        <w:t xml:space="preserve">In my implementation of all the algorithms, an algorithm will return true when the goal is found or there are no nodes in fringe, i.e. there are no nodes yet to be expanded because path and expanded nodes still need to be printed out even if it is the latter situation, and return false when depth limit is reached. But in DFS there is always one node waiting to be expanded so that this standard will not work here. Therefore I add a blob of code to check if the size of expanded node list is 1. The reason why I wrote this is that the situation that there are node nodes waiting to be expanded only happens when the start node is 000 or 999 and the forbidden numbers “block” their movement and start node will always be expanded. After the sequence of adding new children if the size of expanded node </w:t>
+        <w:t xml:space="preserve">In my implementation of all the algorithms, an algorithm will return true when the goal is found or there are no nodes in fringe, i.e. there are no nodes yet to be expanded because path and expanded nodes still need to be printed out even if it is the latter situation, and return false when </w:t>
+      </w:r>
+      <w:r>
+        <w:lastRenderedPageBreak/>
+        <w:t xml:space="preserve">depth limit is reached. But in DFS there is always one node waiting to be expanded so that this standard will not work here. Therefore I add a blob of code to check if the size of expanded node list is 1. The reason why I wrote this is that the situation that there are node nodes waiting to be expanded only happens when the start node is 000 or 999 and the forbidden numbers “block” their movement and start node will always be expanded. After the sequence of adding new children if the size of expanded node </w:t>
       </w:r>
       <w:r>
         <w:t>list is still 1, it means no node to expanded, but we can still return true and print out the empty path and expanded list.</w:t>
@@ -1314,7 +1381,7 @@
         </w:rPr>
       </w:pPr>
       <w:bookmarkStart w:id="7" w:name="_Toc196303087"/>
-      <w:bookmarkStart w:id="8" w:name="_Toc196303919"/>
+      <w:bookmarkStart w:id="8" w:name="_Toc196402202"/>
       <w:r>
         <w:rPr>
           <w:lang w:eastAsia="zh-CN"/>
@@ -1355,7 +1422,7 @@
         </w:rPr>
       </w:pPr>
       <w:bookmarkStart w:id="9" w:name="_Toc196303088"/>
-      <w:bookmarkStart w:id="10" w:name="_Toc196303920"/>
+      <w:bookmarkStart w:id="10" w:name="_Toc196402203"/>
       <w:r>
         <w:rPr>
           <w:lang w:eastAsia="zh-CN"/>
@@ -1537,6 +1604,7 @@
         <w:rPr>
           <w:rFonts w:cs="Monaco"/>
         </w:rPr>
+        <w:lastRenderedPageBreak/>
         <w:t>so far the heuristic is admissible and another constraint for the puzzle is the forbidden numbers which make the heuristic even more admissible because we need more steps to "</w:t>
       </w:r>
       <w:r>
@@ -1806,7 +1874,7 @@
         </w:rPr>
       </w:pPr>
       <w:bookmarkStart w:id="11" w:name="_Toc196303089"/>
-      <w:bookmarkStart w:id="12" w:name="_Toc196303921"/>
+      <w:bookmarkStart w:id="12" w:name="_Toc196402204"/>
       <w:r>
         <w:rPr>
           <w:lang w:eastAsia="zh-CN"/>
@@ -1844,7 +1912,7 @@
         </w:rPr>
       </w:pPr>
       <w:bookmarkStart w:id="13" w:name="_Toc196303090"/>
-      <w:bookmarkStart w:id="14" w:name="_Toc196303922"/>
+      <w:bookmarkStart w:id="14" w:name="_Toc196402205"/>
       <w:r>
         <w:rPr>
           <w:lang w:eastAsia="zh-CN"/>
@@ -1875,7 +1943,7 @@
         </w:rPr>
       </w:pPr>
       <w:bookmarkStart w:id="15" w:name="_Toc196303091"/>
-      <w:bookmarkStart w:id="16" w:name="_Toc196303923"/>
+      <w:bookmarkStart w:id="16" w:name="_Toc196402206"/>
       <w:r>
         <w:rPr>
           <w:lang w:eastAsia="zh-CN"/>
@@ -1936,7 +2004,11 @@
           </w:tcPr>
           <w:p>
             <w:r>
-              <w:t>Max nb of nodes in memory at a given time</w:t>
+              <w:t xml:space="preserve">Max nb of nodes in </w:t>
+            </w:r>
+            <w:r>
+              <w:lastRenderedPageBreak/>
+              <w:t>memory at a given time</w:t>
             </w:r>
           </w:p>
         </w:tc>
@@ -1946,7 +2018,12 @@
           </w:tcPr>
           <w:p>
             <w:r>
-              <w:t>Complete, i.e. found a path from S to G?</w:t>
+              <w:lastRenderedPageBreak/>
+              <w:t xml:space="preserve">Complete, i.e. found </w:t>
+            </w:r>
+            <w:r>
+              <w:lastRenderedPageBreak/>
+              <w:t>a path from S to G?</w:t>
             </w:r>
           </w:p>
         </w:tc>
@@ -1956,7 +2033,12 @@
           </w:tcPr>
           <w:p>
             <w:r>
-              <w:t>Optimal, i.e. found the shortest path from S to G</w:t>
+              <w:lastRenderedPageBreak/>
+              <w:t>Optimal, i.e. foun</w:t>
+            </w:r>
+            <w:r>
+              <w:lastRenderedPageBreak/>
+              <w:t>d the shortest path from S to G</w:t>
             </w:r>
           </w:p>
         </w:tc>
@@ -1968,6 +2050,7 @@
           </w:tcPr>
           <w:p>
             <w:r>
+              <w:lastRenderedPageBreak/>
               <w:t>BFS</w:t>
             </w:r>
           </w:p>
@@ -2379,7 +2462,7 @@
         </w:rPr>
       </w:pPr>
       <w:bookmarkStart w:id="17" w:name="_Toc196303092"/>
-      <w:bookmarkStart w:id="18" w:name="_Toc196303924"/>
+      <w:bookmarkStart w:id="18" w:name="_Toc196402207"/>
       <w:r>
         <w:rPr>
           <w:lang w:eastAsia="zh-CN"/>
@@ -2552,6 +2635,7 @@
         <w:rPr>
           <w:lang w:eastAsia="zh-CN"/>
         </w:rPr>
+        <w:lastRenderedPageBreak/>
         <w:t>Iterative deepening search combines the benefits of depth-first search and breadth-first search. Like depth-first search, its memory requirements are modest: O(b</w:t>
       </w:r>
       <w:r>
@@ -2743,7 +2827,14 @@
         <w:rPr>
           <w:lang w:eastAsia="zh-CN"/>
         </w:rPr>
-        <w:t>Besides little memory they use, local search can often find reasonable solutions in large or infinite state spaces for which systematic algorithms are unsuitable. Hill-climbing search is sometimes called greedy local search because it grabs a good neighbor state without thinking ahead about where to go next. Hill-climbing often makes rapid progress toward a solution because it is usually quite easy to improve a bad state, but they often fail to find a goal when one exists as well because they can get stuck on local maxima like it did in our problem. So the success of hill-climbing depends very much on the shape of the state-space land-scape: if there are few local maxima and plateau, hill-climbing will find a good solution very quickly.</w:t>
+        <w:t xml:space="preserve">Besides little memory they use, local search can often find reasonable solutions in large or infinite state spaces for which systematic algorithms are unsuitable. Hill-climbing search is sometimes called greedy local search because it grabs a good neighbor state without thinking ahead about where to go next. Hill-climbing often makes rapid progress toward a solution because it is usually quite easy to improve a bad state, but they often fail to find a goal when one exists as well because they can get stuck on local maxima like it did in our problem. So the success of hill-climbing depends very much on </w:t>
+      </w:r>
+      <w:r>
+        <w:rPr>
+          <w:lang w:eastAsia="zh-CN"/>
+        </w:rPr>
+        <w:lastRenderedPageBreak/>
+        <w:t>the shape of the state-space land-scape: if there are few local maxima and plateau, hill-climbing will find a good solution very quickly.</w:t>
       </w:r>
     </w:p>
     <w:p>
@@ -2761,7 +2852,7 @@
         </w:rPr>
       </w:pPr>
       <w:bookmarkStart w:id="19" w:name="_Toc196303093"/>
-      <w:bookmarkStart w:id="20" w:name="_Toc196303925"/>
+      <w:bookmarkStart w:id="20" w:name="_Toc196402208"/>
       <w:r>
         <w:rPr>
           <w:lang w:eastAsia="zh-CN"/>
@@ -2815,6 +2906,44 @@
       </w:r>
     </w:p>
     <w:p/>
+    <w:p>
+      <w:pPr>
+        <w:pStyle w:val="Heading1"/>
+      </w:pPr>
+      <w:bookmarkStart w:id="21" w:name="_Toc196402209"/>
+      <w:r>
+        <w:t>Compile Instructions</w:t>
+      </w:r>
+      <w:bookmarkEnd w:id="21"/>
+    </w:p>
+    <w:p>
+      <w:r>
+        <w:t>A script named “ai” is included at the root folder of the zipped files. To run certain search algorithm with an input file use the following command:</w:t>
+      </w:r>
+    </w:p>
+    <w:p/>
+    <w:p>
+      <w:r>
+        <w:t>./ai &lt;input_file&gt; &lt;strategy&gt;</w:t>
+      </w:r>
+    </w:p>
+    <w:p/>
+    <w:p>
+      <w:r>
+        <w:t xml:space="preserve">where &lt;input_file&gt; is the name of input file which should be put in bin folder and &lt;strategy&gt; will be one of the following letters: B,D,I,D,A,H, which correspond respectively to BFS, DFS, IDS, Greedy, A*, and Hill climbing. </w:t>
+      </w:r>
+    </w:p>
+    <w:p>
+      <w:r>
+        <w:t>If you compile this program in Eclipse, there are also several JUnit test cases for unit testing. All testing files are put in a folder named “</w:t>
+      </w:r>
+      <w:r>
+        <w:t>ai_ass1_tests</w:t>
+      </w:r>
+      <w:r>
+        <w:t>” at the root of the directory and should not be changed.</w:t>
+      </w:r>
+    </w:p>
     <w:sectPr>
       <w:pgSz w:w="11900" w:h="16840"/>
       <w:pgMar w:top="1440" w:right="1800" w:bottom="1440" w:left="1800" w:header="708" w:footer="708" w:gutter="0"/>
@@ -5091,39 +5220,6 @@
         </w:p>
       </w:docPartBody>
     </w:docPart>
-    <w:docPart>
-      <w:docPartPr>
-        <w:name w:val="61C26E12623644458DB31E893303C6C5"/>
-        <w:category>
-          <w:name w:val="General"/>
-          <w:gallery w:val="placeholder"/>
-        </w:category>
-        <w:types>
-          <w:type w:val="bbPlcHdr"/>
-        </w:types>
-        <w:behaviors>
-          <w:behavior w:val="content"/>
-        </w:behaviors>
-        <w:guid w:val="{460DE907-7EBB-9E4D-BDD7-0D9AE719C75A}"/>
-      </w:docPartPr>
-      <w:docPartBody>
-        <w:p>
-          <w:pPr>
-            <w:pStyle w:val="61C26E12623644458DB31E893303C6C5"/>
-          </w:pPr>
-          <w:r>
-            <w:rPr>
-              <w:rFonts w:asciiTheme="majorHAnsi" w:hAnsiTheme="majorHAnsi"/>
-              <w:noProof/>
-              <w:color w:val="548DD4" w:themeColor="text2" w:themeTint="99"/>
-              <w:sz w:val="36"/>
-              <w:szCs w:val="36"/>
-            </w:rPr>
-            <w:t>[Author Name]</w:t>
-          </w:r>
-        </w:p>
-      </w:docPartBody>
-    </w:docPart>
   </w:docParts>
 </w:glossaryDocument>
 </file>
@@ -5135,7 +5231,7 @@
     <w:charset w:val="00"/>
     <w:family w:val="auto"/>
     <w:pitch w:val="variable"/>
-    <w:sig w:usb0="E0002AEF" w:usb1="C0007841" w:usb2="00000009" w:usb3="00000000" w:csb0="000001FF" w:csb1="00000000"/>
+    <w:sig w:usb0="00000003" w:usb1="00000000" w:usb2="00000000" w:usb3="00000000" w:csb0="00000001" w:csb1="00000000"/>
   </w:font>
   <w:font w:name="Cambria">
     <w:panose1 w:val="02040503050406030204"/>
@@ -5145,9 +5241,11 @@
     <w:sig w:usb0="E00002FF" w:usb1="400004FF" w:usb2="00000000" w:usb3="00000000" w:csb0="0000019F" w:csb1="00000000"/>
   </w:font>
   <w:font w:name="ＭＳ 明朝">
-    <w:charset w:val="4E"/>
-    <w:family w:val="auto"/>
-    <w:pitch w:val="variable"/>
+    <w:panose1 w:val="00000000000000000000"/>
+    <w:charset w:val="80"/>
+    <w:family w:val="roman"/>
+    <w:notTrueType/>
+    <w:pitch w:val="fixed"/>
     <w:sig w:usb0="00000001" w:usb1="08070000" w:usb2="00000010" w:usb3="00000000" w:csb0="00020000" w:csb1="00000000"/>
   </w:font>
   <w:font w:name="Calibri">
@@ -5158,9 +5256,11 @@
     <w:sig w:usb0="E10002FF" w:usb1="4000ACFF" w:usb2="00000009" w:usb3="00000000" w:csb0="0000019F" w:csb1="00000000"/>
   </w:font>
   <w:font w:name="ＭＳ ゴシック">
-    <w:charset w:val="4E"/>
-    <w:family w:val="auto"/>
-    <w:pitch w:val="variable"/>
+    <w:panose1 w:val="00000000000000000000"/>
+    <w:charset w:val="80"/>
+    <w:family w:val="modern"/>
+    <w:notTrueType/>
+    <w:pitch w:val="fixed"/>
     <w:sig w:usb0="00000001" w:usb1="08070000" w:usb2="00000010" w:usb3="00000000" w:csb0="00020000" w:csb1="00000000"/>
   </w:font>
   <w:font w:name="Lucida Grande">
@@ -5182,7 +5282,7 @@
     <w:charset w:val="00"/>
     <w:family w:val="auto"/>
     <w:pitch w:val="variable"/>
-    <w:sig w:usb0="E0002AFF" w:usb1="C0007843" w:usb2="00000009" w:usb3="00000000" w:csb0="000001FF" w:csb1="00000000"/>
+    <w:sig w:usb0="00000003" w:usb1="00000000" w:usb2="00000000" w:usb3="00000000" w:csb0="00000001" w:csb1="00000000"/>
   </w:font>
 </w:fonts>
 </file>
@@ -6033,7 +6133,7 @@
 </file>
 
 <file path=customXml/itemProps1.xml><?xml version="1.0" encoding="utf-8"?>
-<ds:datastoreItem xmlns:ds="http://schemas.openxmlformats.org/officeDocument/2006/customXml" ds:itemID="{ADB7BB09-A826-724D-8849-B100C61FC13C}">
+<ds:datastoreItem xmlns:ds="http://schemas.openxmlformats.org/officeDocument/2006/customXml" ds:itemID="{E611882D-5F59-6744-9D79-94642D1E5F09}">
   <ds:schemaRefs>
     <ds:schemaRef ds:uri="http://schemas.openxmlformats.org/officeDocument/2006/bibliography"/>
   </ds:schemaRefs>

</xml_diff>